<commit_message>
Added failure responses and SOP logging
</commit_message>
<xml_diff>
--- a/cpdir api readme.docx
+++ b/cpdir api readme.docx
@@ -163,7 +163,21 @@
           <w:sz w:val="28"/>
           <w:szCs w:val="28"/>
         </w:rPr>
-        <w:t>titles – a list that consists of numbers representing titles:</w:t>
+        <w:t xml:space="preserve">titles – a list </w:t>
+      </w:r>
+      <w:r>
+        <w:rPr>
+          <w:sz w:val="28"/>
+          <w:szCs w:val="28"/>
+        </w:rPr>
+        <w:t>of</w:t>
+      </w:r>
+      <w:r>
+        <w:rPr>
+          <w:sz w:val="28"/>
+          <w:szCs w:val="28"/>
+        </w:rPr>
+        <w:t xml:space="preserve"> titles:</w:t>
       </w:r>
     </w:p>
     <w:p>
@@ -658,7 +672,39 @@
           <w:sz w:val="24"/>
           <w:szCs w:val="24"/>
         </w:rPr>
-        <w:t xml:space="preserve">    "titles":["1","2"],</w:t>
+        <w:t xml:space="preserve">    "titles":["</w:t>
+      </w:r>
+      <w:proofErr w:type="spellStart"/>
+      <w:r>
+        <w:rPr>
+          <w:sz w:val="24"/>
+          <w:szCs w:val="24"/>
+        </w:rPr>
+        <w:t>SoftwareDeveloper</w:t>
+      </w:r>
+      <w:proofErr w:type="spellEnd"/>
+      <w:r>
+        <w:rPr>
+          <w:sz w:val="24"/>
+          <w:szCs w:val="24"/>
+        </w:rPr>
+        <w:t>","</w:t>
+      </w:r>
+      <w:proofErr w:type="spellStart"/>
+      <w:r>
+        <w:rPr>
+          <w:sz w:val="24"/>
+          <w:szCs w:val="24"/>
+        </w:rPr>
+        <w:t>TeamLeader</w:t>
+      </w:r>
+      <w:proofErr w:type="spellEnd"/>
+      <w:r>
+        <w:rPr>
+          <w:sz w:val="24"/>
+          <w:szCs w:val="24"/>
+        </w:rPr>
+        <w:t>"],</w:t>
       </w:r>
     </w:p>
     <w:p>
@@ -806,7 +852,21 @@
           <w:sz w:val="24"/>
           <w:szCs w:val="24"/>
         </w:rPr>
-        <w:t xml:space="preserve">    "id":"2", </w:t>
+        <w:t xml:space="preserve">    "id":"</w:t>
+      </w:r>
+      <w:r>
+        <w:rPr>
+          <w:sz w:val="24"/>
+          <w:szCs w:val="24"/>
+        </w:rPr>
+        <w:t>1</w:t>
+      </w:r>
+      <w:r>
+        <w:rPr>
+          <w:sz w:val="24"/>
+          <w:szCs w:val="24"/>
+        </w:rPr>
+        <w:t xml:space="preserve">", </w:t>
       </w:r>
     </w:p>
     <w:p>
@@ -838,7 +898,21 @@
           <w:sz w:val="24"/>
           <w:szCs w:val="24"/>
         </w:rPr>
-        <w:t xml:space="preserve">":"Cheche", </w:t>
+        <w:t>":"</w:t>
+      </w:r>
+      <w:r>
+        <w:rPr>
+          <w:sz w:val="24"/>
+          <w:szCs w:val="24"/>
+        </w:rPr>
+        <w:t>Gil</w:t>
+      </w:r>
+      <w:r>
+        <w:rPr>
+          <w:sz w:val="24"/>
+          <w:szCs w:val="24"/>
+        </w:rPr>
+        <w:t xml:space="preserve">", </w:t>
       </w:r>
     </w:p>
     <w:p>
@@ -871,7 +945,23 @@
           <w:sz w:val="24"/>
           <w:szCs w:val="24"/>
         </w:rPr>
-        <w:t>":"Mongo",</w:t>
+        <w:t>":"</w:t>
+      </w:r>
+      <w:proofErr w:type="spellStart"/>
+      <w:r>
+        <w:rPr>
+          <w:sz w:val="24"/>
+          <w:szCs w:val="24"/>
+        </w:rPr>
+        <w:t>Shwed</w:t>
+      </w:r>
+      <w:proofErr w:type="spellEnd"/>
+      <w:r>
+        <w:rPr>
+          <w:sz w:val="24"/>
+          <w:szCs w:val="24"/>
+        </w:rPr>
+        <w:t>",</w:t>
       </w:r>
     </w:p>
     <w:p>
@@ -903,23 +993,53 @@
           <w:sz w:val="24"/>
           <w:szCs w:val="24"/>
         </w:rPr>
-        <w:t>":"First Team",</w:t>
-      </w:r>
-    </w:p>
-    <w:p>
-      <w:pPr>
-        <w:pStyle w:val="ListParagraph"/>
-        <w:rPr>
-          <w:sz w:val="24"/>
-          <w:szCs w:val="24"/>
-        </w:rPr>
-      </w:pPr>
-      <w:r>
-        <w:rPr>
-          <w:sz w:val="24"/>
-          <w:szCs w:val="24"/>
-        </w:rPr>
-        <w:t xml:space="preserve">    "titles":["1","2"],</w:t>
+        <w:t>":"</w:t>
+      </w:r>
+      <w:proofErr w:type="spellStart"/>
+      <w:r>
+        <w:rPr>
+          <w:sz w:val="24"/>
+          <w:szCs w:val="24"/>
+        </w:rPr>
+        <w:t>CheckPoint</w:t>
+      </w:r>
+      <w:proofErr w:type="spellEnd"/>
+      <w:r>
+        <w:rPr>
+          <w:sz w:val="24"/>
+          <w:szCs w:val="24"/>
+        </w:rPr>
+        <w:t>",</w:t>
+      </w:r>
+    </w:p>
+    <w:p>
+      <w:pPr>
+        <w:pStyle w:val="ListParagraph"/>
+        <w:rPr>
+          <w:sz w:val="24"/>
+          <w:szCs w:val="24"/>
+        </w:rPr>
+      </w:pPr>
+      <w:r>
+        <w:rPr>
+          <w:sz w:val="24"/>
+          <w:szCs w:val="24"/>
+        </w:rPr>
+        <w:t xml:space="preserve">    "titles":["</w:t>
+      </w:r>
+      <w:r>
+        <w:rPr>
+          <w:sz w:val="24"/>
+          <w:szCs w:val="24"/>
+        </w:rPr>
+        <w:t>CEO</w:t>
+      </w:r>
+      <w:r>
+        <w:rPr>
+          <w:sz w:val="24"/>
+          <w:szCs w:val="24"/>
+        </w:rPr>
+        <w:t>""],</w:t>
       </w:r>
     </w:p>
     <w:p>
@@ -1222,7 +1342,46 @@
           <w:sz w:val="24"/>
           <w:szCs w:val="24"/>
         </w:rPr>
-        <w:t xml:space="preserve">    "titles":["1","2"],</w:t>
+        <w:t xml:space="preserve">    "titles</w:t>
+      </w:r>
+      <w:r>
+        <w:rPr>
+          <w:sz w:val="24"/>
+          <w:szCs w:val="24"/>
+        </w:rPr>
+        <w:t>":["</w:t>
+      </w:r>
+      <w:proofErr w:type="spellStart"/>
+      <w:r>
+        <w:rPr>
+          <w:sz w:val="24"/>
+          <w:szCs w:val="24"/>
+        </w:rPr>
+        <w:t>SoftwareDeveloper</w:t>
+      </w:r>
+      <w:proofErr w:type="spellEnd"/>
+      <w:r>
+        <w:rPr>
+          <w:sz w:val="24"/>
+          <w:szCs w:val="24"/>
+        </w:rPr>
+        <w:t>","</w:t>
+      </w:r>
+      <w:proofErr w:type="spellStart"/>
+      <w:r>
+        <w:rPr>
+          <w:sz w:val="24"/>
+          <w:szCs w:val="24"/>
+        </w:rPr>
+        <w:t>TeamLeader</w:t>
+      </w:r>
+      <w:proofErr w:type="spellEnd"/>
+      <w:r>
+        <w:rPr>
+          <w:sz w:val="24"/>
+          <w:szCs w:val="24"/>
+        </w:rPr>
+        <w:t>"],</w:t>
       </w:r>
     </w:p>
     <w:p>
@@ -1361,12 +1520,25 @@
         <w:rPr>
           <w:sz w:val="24"/>
           <w:szCs w:val="24"/>
-        </w:rPr>
-        <w:t>Notes:</w:t>
-      </w:r>
-    </w:p>
-    <w:p>
-      <w:pPr>
+          <w:u w:val="single"/>
+        </w:rPr>
+        <w:t>Notes</w:t>
+      </w:r>
+      <w:r>
+        <w:rPr>
+          <w:sz w:val="24"/>
+          <w:szCs w:val="24"/>
+        </w:rPr>
+        <w:t>:</w:t>
+      </w:r>
+    </w:p>
+    <w:p>
+      <w:pPr>
+        <w:pStyle w:val="ListParagraph"/>
+        <w:numPr>
+          <w:ilvl w:val="0"/>
+          <w:numId w:val="3"/>
+        </w:numPr>
         <w:rPr>
           <w:sz w:val="24"/>
           <w:szCs w:val="24"/>
@@ -1414,6 +1586,7 @@
     </w:p>
     <w:p>
       <w:pPr>
+        <w:pStyle w:val="ListParagraph"/>
         <w:rPr>
           <w:sz w:val="24"/>
           <w:szCs w:val="24"/>
@@ -1429,6 +1602,7 @@
     </w:p>
     <w:p>
       <w:pPr>
+        <w:pStyle w:val="ListParagraph"/>
         <w:rPr>
           <w:sz w:val="24"/>
           <w:szCs w:val="24"/>
@@ -1444,6 +1618,7 @@
     </w:p>
     <w:p>
       <w:pPr>
+        <w:pStyle w:val="ListParagraph"/>
         <w:rPr>
           <w:sz w:val="24"/>
           <w:szCs w:val="24"/>
@@ -1475,6 +1650,7 @@
     </w:p>
     <w:p>
       <w:pPr>
+        <w:pStyle w:val="ListParagraph"/>
         <w:rPr>
           <w:sz w:val="24"/>
           <w:szCs w:val="24"/>
@@ -1522,6 +1698,7 @@
     </w:p>
     <w:p>
       <w:pPr>
+        <w:pStyle w:val="ListParagraph"/>
         <w:rPr>
           <w:sz w:val="24"/>
           <w:szCs w:val="24"/>
@@ -1553,21 +1730,23 @@
     </w:p>
     <w:p>
       <w:pPr>
-        <w:rPr>
-          <w:sz w:val="24"/>
-          <w:szCs w:val="24"/>
-        </w:rPr>
-      </w:pPr>
-      <w:r>
-        <w:rPr>
-          <w:sz w:val="24"/>
-          <w:szCs w:val="24"/>
-        </w:rPr>
-        <w:t xml:space="preserve">    "titles":["0"],</w:t>
-      </w:r>
-    </w:p>
-    <w:p>
-      <w:pPr>
+        <w:pStyle w:val="ListParagraph"/>
+        <w:rPr>
+          <w:sz w:val="24"/>
+          <w:szCs w:val="24"/>
+        </w:rPr>
+      </w:pPr>
+      <w:r>
+        <w:rPr>
+          <w:sz w:val="24"/>
+          <w:szCs w:val="24"/>
+        </w:rPr>
+        <w:t xml:space="preserve">    "titles":["CEO"],</w:t>
+      </w:r>
+    </w:p>
+    <w:p>
+      <w:pPr>
+        <w:pStyle w:val="ListParagraph"/>
         <w:rPr>
           <w:sz w:val="24"/>
           <w:szCs w:val="24"/>
@@ -1583,6 +1762,7 @@
     </w:p>
     <w:p>
       <w:pPr>
+        <w:pStyle w:val="ListParagraph"/>
         <w:rPr>
           <w:sz w:val="24"/>
           <w:szCs w:val="24"/>
@@ -1598,6 +1778,7 @@
     </w:p>
     <w:p>
       <w:pPr>
+        <w:pStyle w:val="ListParagraph"/>
         <w:rPr>
           <w:sz w:val="24"/>
           <w:szCs w:val="24"/>
@@ -1609,6 +1790,307 @@
           <w:szCs w:val="24"/>
         </w:rPr>
         <w:t>}</w:t>
+      </w:r>
+    </w:p>
+    <w:p>
+      <w:pPr>
+        <w:pStyle w:val="ListParagraph"/>
+        <w:numPr>
+          <w:ilvl w:val="0"/>
+          <w:numId w:val="3"/>
+        </w:numPr>
+        <w:rPr>
+          <w:sz w:val="24"/>
+          <w:szCs w:val="24"/>
+        </w:rPr>
+      </w:pPr>
+      <w:r>
+        <w:rPr>
+          <w:sz w:val="24"/>
+          <w:szCs w:val="24"/>
+        </w:rPr>
+        <w:t>Instead of logging, SOPs were written in some places including catch blocks to seem them in docker logs.</w:t>
+      </w:r>
+      <w:r>
+        <w:rPr>
+          <w:sz w:val="24"/>
+          <w:szCs w:val="24"/>
+        </w:rPr>
+        <w:br/>
+        <w:t>Alternatively, they can be changed with log statements or redirection of output into log files.</w:t>
+      </w:r>
+    </w:p>
+    <w:p>
+      <w:pPr>
+        <w:pStyle w:val="ListParagraph"/>
+        <w:numPr>
+          <w:ilvl w:val="0"/>
+          <w:numId w:val="3"/>
+        </w:numPr>
+        <w:rPr>
+          <w:sz w:val="24"/>
+          <w:szCs w:val="24"/>
+        </w:rPr>
+      </w:pPr>
+      <w:r>
+        <w:rPr>
+          <w:sz w:val="24"/>
+          <w:szCs w:val="24"/>
+        </w:rPr>
+        <w:lastRenderedPageBreak/>
+        <w:t>In case of success, each API request will respond with employees list after change.</w:t>
+      </w:r>
+    </w:p>
+    <w:p>
+      <w:pPr>
+        <w:pStyle w:val="ListParagraph"/>
+        <w:numPr>
+          <w:ilvl w:val="0"/>
+          <w:numId w:val="3"/>
+        </w:numPr>
+        <w:rPr>
+          <w:sz w:val="24"/>
+          <w:szCs w:val="24"/>
+        </w:rPr>
+      </w:pPr>
+      <w:r>
+        <w:rPr>
+          <w:sz w:val="24"/>
+          <w:szCs w:val="24"/>
+        </w:rPr>
+        <w:t>In case of failure, failure response in the following form will be returned:</w:t>
+      </w:r>
+    </w:p>
+    <w:p>
+      <w:pPr>
+        <w:pStyle w:val="ListParagraph"/>
+        <w:rPr>
+          <w:sz w:val="24"/>
+          <w:szCs w:val="24"/>
+        </w:rPr>
+      </w:pPr>
+      <w:r>
+        <w:rPr>
+          <w:sz w:val="24"/>
+          <w:szCs w:val="24"/>
+        </w:rPr>
+        <w:t>{</w:t>
+      </w:r>
+    </w:p>
+    <w:p>
+      <w:pPr>
+        <w:pStyle w:val="ListParagraph"/>
+        <w:rPr>
+          <w:sz w:val="24"/>
+          <w:szCs w:val="24"/>
+        </w:rPr>
+      </w:pPr>
+      <w:r>
+        <w:rPr>
+          <w:sz w:val="24"/>
+          <w:szCs w:val="24"/>
+        </w:rPr>
+        <w:tab/>
+        <w:t>&lt;reason&gt;: null</w:t>
+      </w:r>
+    </w:p>
+    <w:p>
+      <w:pPr>
+        <w:pStyle w:val="ListParagraph"/>
+        <w:rPr>
+          <w:sz w:val="24"/>
+          <w:szCs w:val="24"/>
+        </w:rPr>
+      </w:pPr>
+      <w:r>
+        <w:rPr>
+          <w:sz w:val="24"/>
+          <w:szCs w:val="24"/>
+        </w:rPr>
+        <w:t>}</w:t>
+      </w:r>
+    </w:p>
+    <w:p>
+      <w:pPr>
+        <w:pStyle w:val="ListParagraph"/>
+        <w:rPr>
+          <w:sz w:val="24"/>
+          <w:szCs w:val="24"/>
+        </w:rPr>
+      </w:pPr>
+      <w:r>
+        <w:rPr>
+          <w:sz w:val="24"/>
+          <w:szCs w:val="24"/>
+        </w:rPr>
+        <w:t>Reason – failure reason. (Case of reason = “Failed”, means that the failure cause most likely is entering catch block).</w:t>
+      </w:r>
+    </w:p>
+    <w:p>
+      <w:pPr>
+        <w:pStyle w:val="ListParagraph"/>
+        <w:numPr>
+          <w:ilvl w:val="0"/>
+          <w:numId w:val="3"/>
+        </w:numPr>
+        <w:rPr>
+          <w:sz w:val="24"/>
+          <w:szCs w:val="24"/>
+        </w:rPr>
+      </w:pPr>
+      <w:r>
+        <w:rPr>
+          <w:sz w:val="24"/>
+          <w:szCs w:val="24"/>
+        </w:rPr>
+        <w:t>To run my project in case of pull from GitHub, I did the following steps:</w:t>
+      </w:r>
+    </w:p>
+    <w:p>
+      <w:pPr>
+        <w:pStyle w:val="ListParagraph"/>
+        <w:numPr>
+          <w:ilvl w:val="1"/>
+          <w:numId w:val="3"/>
+        </w:numPr>
+        <w:rPr>
+          <w:sz w:val="24"/>
+          <w:szCs w:val="24"/>
+        </w:rPr>
+      </w:pPr>
+      <w:r>
+        <w:rPr>
+          <w:sz w:val="24"/>
+          <w:szCs w:val="24"/>
+        </w:rPr>
+        <w:t>Executed “</w:t>
+      </w:r>
+      <w:proofErr w:type="spellStart"/>
+      <w:r>
+        <w:rPr>
+          <w:sz w:val="24"/>
+          <w:szCs w:val="24"/>
+        </w:rPr>
+        <w:t>mvn</w:t>
+      </w:r>
+      <w:proofErr w:type="spellEnd"/>
+      <w:r>
+        <w:rPr>
+          <w:sz w:val="24"/>
+          <w:szCs w:val="24"/>
+        </w:rPr>
+        <w:t xml:space="preserve"> clean install” from cp-</w:t>
+      </w:r>
+      <w:proofErr w:type="spellStart"/>
+      <w:r>
+        <w:rPr>
+          <w:sz w:val="24"/>
+          <w:szCs w:val="24"/>
+        </w:rPr>
+        <w:t>dir</w:t>
+      </w:r>
+      <w:proofErr w:type="spellEnd"/>
+      <w:r>
+        <w:rPr>
+          <w:sz w:val="24"/>
+          <w:szCs w:val="24"/>
+        </w:rPr>
+        <w:t>-exercise folder</w:t>
+      </w:r>
+    </w:p>
+    <w:p>
+      <w:pPr>
+        <w:pStyle w:val="ListParagraph"/>
+        <w:numPr>
+          <w:ilvl w:val="1"/>
+          <w:numId w:val="3"/>
+        </w:numPr>
+        <w:rPr>
+          <w:sz w:val="24"/>
+          <w:szCs w:val="24"/>
+        </w:rPr>
+      </w:pPr>
+      <w:r>
+        <w:rPr>
+          <w:sz w:val="24"/>
+          <w:szCs w:val="24"/>
+        </w:rPr>
+        <w:t xml:space="preserve">Copied </w:t>
+      </w:r>
+      <w:proofErr w:type="spellStart"/>
+      <w:r>
+        <w:rPr>
+          <w:sz w:val="24"/>
+          <w:szCs w:val="24"/>
+        </w:rPr>
+        <w:t>Dockerfile</w:t>
+      </w:r>
+      <w:proofErr w:type="spellEnd"/>
+      <w:r>
+        <w:rPr>
+          <w:sz w:val="24"/>
+          <w:szCs w:val="24"/>
+        </w:rPr>
+        <w:t xml:space="preserve"> from cp-</w:t>
+      </w:r>
+      <w:proofErr w:type="spellStart"/>
+      <w:r>
+        <w:rPr>
+          <w:sz w:val="24"/>
+          <w:szCs w:val="24"/>
+        </w:rPr>
+        <w:t>dir</w:t>
+      </w:r>
+      <w:proofErr w:type="spellEnd"/>
+      <w:r>
+        <w:rPr>
+          <w:sz w:val="24"/>
+          <w:szCs w:val="24"/>
+        </w:rPr>
+        <w:t>-exercise folder into target folder</w:t>
+      </w:r>
+    </w:p>
+    <w:p>
+      <w:pPr>
+        <w:pStyle w:val="ListParagraph"/>
+        <w:numPr>
+          <w:ilvl w:val="1"/>
+          <w:numId w:val="3"/>
+        </w:numPr>
+        <w:rPr>
+          <w:sz w:val="24"/>
+          <w:szCs w:val="24"/>
+        </w:rPr>
+      </w:pPr>
+      <w:r>
+        <w:rPr>
+          <w:sz w:val="24"/>
+          <w:szCs w:val="24"/>
+        </w:rPr>
+        <w:t xml:space="preserve">Executed “docker-compose up -d” </w:t>
+      </w:r>
+      <w:r>
+        <w:rPr>
+          <w:sz w:val="24"/>
+          <w:szCs w:val="24"/>
+        </w:rPr>
+        <w:t>from cp-</w:t>
+      </w:r>
+      <w:proofErr w:type="spellStart"/>
+      <w:r>
+        <w:rPr>
+          <w:sz w:val="24"/>
+          <w:szCs w:val="24"/>
+        </w:rPr>
+        <w:t>dir</w:t>
+      </w:r>
+      <w:proofErr w:type="spellEnd"/>
+      <w:r>
+        <w:rPr>
+          <w:sz w:val="24"/>
+          <w:szCs w:val="24"/>
+        </w:rPr>
+        <w:t>-exercise folder</w:t>
       </w:r>
     </w:p>
     <w:sectPr>
@@ -1737,6 +2219,119 @@
     </w:lvl>
   </w:abstractNum>
   <w:abstractNum w:abstractNumId="1" w15:restartNumberingAfterBreak="0">
+    <w:nsid w:val="640018FD"/>
+    <w:multiLevelType w:val="hybridMultilevel"/>
+    <w:tmpl w:val="C57CD0C0"/>
+    <w:lvl w:ilvl="0" w:tplc="04090001">
+      <w:start w:val="1"/>
+      <w:numFmt w:val="bullet"/>
+      <w:lvlText w:val=""/>
+      <w:lvlJc w:val="left"/>
+      <w:pPr>
+        <w:ind w:left="720" w:hanging="360"/>
+      </w:pPr>
+      <w:rPr>
+        <w:rFonts w:ascii="Symbol" w:hAnsi="Symbol" w:hint="default"/>
+      </w:rPr>
+    </w:lvl>
+    <w:lvl w:ilvl="1" w:tplc="04090003">
+      <w:start w:val="1"/>
+      <w:numFmt w:val="bullet"/>
+      <w:lvlText w:val="o"/>
+      <w:lvlJc w:val="left"/>
+      <w:pPr>
+        <w:ind w:left="1440" w:hanging="360"/>
+      </w:pPr>
+      <w:rPr>
+        <w:rFonts w:ascii="Courier New" w:hAnsi="Courier New" w:cs="Courier New" w:hint="default"/>
+      </w:rPr>
+    </w:lvl>
+    <w:lvl w:ilvl="2" w:tplc="04090005" w:tentative="1">
+      <w:start w:val="1"/>
+      <w:numFmt w:val="bullet"/>
+      <w:lvlText w:val=""/>
+      <w:lvlJc w:val="left"/>
+      <w:pPr>
+        <w:ind w:left="2160" w:hanging="360"/>
+      </w:pPr>
+      <w:rPr>
+        <w:rFonts w:ascii="Wingdings" w:hAnsi="Wingdings" w:hint="default"/>
+      </w:rPr>
+    </w:lvl>
+    <w:lvl w:ilvl="3" w:tplc="04090001" w:tentative="1">
+      <w:start w:val="1"/>
+      <w:numFmt w:val="bullet"/>
+      <w:lvlText w:val=""/>
+      <w:lvlJc w:val="left"/>
+      <w:pPr>
+        <w:ind w:left="2880" w:hanging="360"/>
+      </w:pPr>
+      <w:rPr>
+        <w:rFonts w:ascii="Symbol" w:hAnsi="Symbol" w:hint="default"/>
+      </w:rPr>
+    </w:lvl>
+    <w:lvl w:ilvl="4" w:tplc="04090003" w:tentative="1">
+      <w:start w:val="1"/>
+      <w:numFmt w:val="bullet"/>
+      <w:lvlText w:val="o"/>
+      <w:lvlJc w:val="left"/>
+      <w:pPr>
+        <w:ind w:left="3600" w:hanging="360"/>
+      </w:pPr>
+      <w:rPr>
+        <w:rFonts w:ascii="Courier New" w:hAnsi="Courier New" w:cs="Courier New" w:hint="default"/>
+      </w:rPr>
+    </w:lvl>
+    <w:lvl w:ilvl="5" w:tplc="04090005" w:tentative="1">
+      <w:start w:val="1"/>
+      <w:numFmt w:val="bullet"/>
+      <w:lvlText w:val=""/>
+      <w:lvlJc w:val="left"/>
+      <w:pPr>
+        <w:ind w:left="4320" w:hanging="360"/>
+      </w:pPr>
+      <w:rPr>
+        <w:rFonts w:ascii="Wingdings" w:hAnsi="Wingdings" w:hint="default"/>
+      </w:rPr>
+    </w:lvl>
+    <w:lvl w:ilvl="6" w:tplc="04090001" w:tentative="1">
+      <w:start w:val="1"/>
+      <w:numFmt w:val="bullet"/>
+      <w:lvlText w:val=""/>
+      <w:lvlJc w:val="left"/>
+      <w:pPr>
+        <w:ind w:left="5040" w:hanging="360"/>
+      </w:pPr>
+      <w:rPr>
+        <w:rFonts w:ascii="Symbol" w:hAnsi="Symbol" w:hint="default"/>
+      </w:rPr>
+    </w:lvl>
+    <w:lvl w:ilvl="7" w:tplc="04090003" w:tentative="1">
+      <w:start w:val="1"/>
+      <w:numFmt w:val="bullet"/>
+      <w:lvlText w:val="o"/>
+      <w:lvlJc w:val="left"/>
+      <w:pPr>
+        <w:ind w:left="5760" w:hanging="360"/>
+      </w:pPr>
+      <w:rPr>
+        <w:rFonts w:ascii="Courier New" w:hAnsi="Courier New" w:cs="Courier New" w:hint="default"/>
+      </w:rPr>
+    </w:lvl>
+    <w:lvl w:ilvl="8" w:tplc="04090005" w:tentative="1">
+      <w:start w:val="1"/>
+      <w:numFmt w:val="bullet"/>
+      <w:lvlText w:val=""/>
+      <w:lvlJc w:val="left"/>
+      <w:pPr>
+        <w:ind w:left="6480" w:hanging="360"/>
+      </w:pPr>
+      <w:rPr>
+        <w:rFonts w:ascii="Wingdings" w:hAnsi="Wingdings" w:hint="default"/>
+      </w:rPr>
+    </w:lvl>
+  </w:abstractNum>
+  <w:abstractNum w:abstractNumId="2" w15:restartNumberingAfterBreak="0">
     <w:nsid w:val="705A6F87"/>
     <w:multiLevelType w:val="hybridMultilevel"/>
     <w:tmpl w:val="D68E94E4"/>
@@ -1826,10 +2421,13 @@
     </w:lvl>
   </w:abstractNum>
   <w:num w:numId="1">
-    <w:abstractNumId w:val="1"/>
+    <w:abstractNumId w:val="2"/>
   </w:num>
   <w:num w:numId="2">
     <w:abstractNumId w:val="0"/>
+  </w:num>
+  <w:num w:numId="3">
+    <w:abstractNumId w:val="1"/>
   </w:num>
 </w:numbering>
 </file>

</xml_diff>

<commit_message>
Updated Dockerfile and docker-compose to compile project
</commit_message>
<xml_diff>
--- a/cpdir api readme.docx
+++ b/cpdir api readme.docx
@@ -71,21 +71,12 @@
           <w:szCs w:val="28"/>
         </w:rPr>
       </w:pPr>
-      <w:proofErr w:type="spellStart"/>
-      <w:r>
-        <w:rPr>
-          <w:sz w:val="28"/>
-          <w:szCs w:val="28"/>
-        </w:rPr>
-        <w:t>firstName</w:t>
-      </w:r>
-      <w:proofErr w:type="spellEnd"/>
-      <w:r>
-        <w:rPr>
-          <w:sz w:val="28"/>
-          <w:szCs w:val="28"/>
-        </w:rPr>
-        <w:t xml:space="preserve"> – String with length &gt; 1</w:t>
+      <w:r>
+        <w:rPr>
+          <w:sz w:val="28"/>
+          <w:szCs w:val="28"/>
+        </w:rPr>
+        <w:t>firstName – String with length &gt; 1</w:t>
       </w:r>
     </w:p>
     <w:p>
@@ -100,21 +91,12 @@
           <w:szCs w:val="28"/>
         </w:rPr>
       </w:pPr>
-      <w:proofErr w:type="spellStart"/>
-      <w:r>
-        <w:rPr>
-          <w:sz w:val="28"/>
-          <w:szCs w:val="28"/>
-        </w:rPr>
-        <w:t>lastName</w:t>
-      </w:r>
-      <w:proofErr w:type="spellEnd"/>
-      <w:r>
-        <w:rPr>
-          <w:sz w:val="28"/>
-          <w:szCs w:val="28"/>
-        </w:rPr>
-        <w:t xml:space="preserve"> – String with length &gt; 1</w:t>
+      <w:r>
+        <w:rPr>
+          <w:sz w:val="28"/>
+          <w:szCs w:val="28"/>
+        </w:rPr>
+        <w:t>lastName – String with length &gt; 1</w:t>
       </w:r>
     </w:p>
     <w:p>
@@ -129,21 +111,12 @@
           <w:szCs w:val="28"/>
         </w:rPr>
       </w:pPr>
-      <w:proofErr w:type="spellStart"/>
-      <w:r>
-        <w:rPr>
-          <w:sz w:val="28"/>
-          <w:szCs w:val="28"/>
-        </w:rPr>
-        <w:t>teamName</w:t>
-      </w:r>
-      <w:proofErr w:type="spellEnd"/>
-      <w:r>
-        <w:rPr>
-          <w:sz w:val="28"/>
-          <w:szCs w:val="28"/>
-        </w:rPr>
-        <w:t xml:space="preserve"> – String with length &gt; 1</w:t>
+      <w:r>
+        <w:rPr>
+          <w:sz w:val="28"/>
+          <w:szCs w:val="28"/>
+        </w:rPr>
+        <w:t>teamName – String with length &gt; 1</w:t>
       </w:r>
     </w:p>
     <w:p>
@@ -224,17 +197,8 @@
           <w:sz w:val="28"/>
           <w:szCs w:val="28"/>
         </w:rPr>
-        <w:t xml:space="preserve">1 – </w:t>
-      </w:r>
-      <w:proofErr w:type="spellStart"/>
-      <w:r>
-        <w:rPr>
-          <w:sz w:val="28"/>
-          <w:szCs w:val="28"/>
-        </w:rPr>
-        <w:t>SoftwareDeveloper</w:t>
-      </w:r>
-      <w:proofErr w:type="spellEnd"/>
+        <w:t>1 – SoftwareDeveloper</w:t>
+      </w:r>
       <w:r>
         <w:rPr>
           <w:sz w:val="28"/>
@@ -260,17 +224,8 @@
           <w:sz w:val="28"/>
           <w:szCs w:val="28"/>
         </w:rPr>
-        <w:t xml:space="preserve">2 – </w:t>
-      </w:r>
-      <w:proofErr w:type="spellStart"/>
-      <w:r>
-        <w:rPr>
-          <w:sz w:val="28"/>
-          <w:szCs w:val="28"/>
-        </w:rPr>
-        <w:t>TeamLeader</w:t>
-      </w:r>
-      <w:proofErr w:type="spellEnd"/>
+        <w:t>2 – TeamLeader</w:t>
+      </w:r>
       <w:r>
         <w:rPr>
           <w:sz w:val="28"/>
@@ -296,17 +251,8 @@
           <w:sz w:val="28"/>
           <w:szCs w:val="28"/>
         </w:rPr>
-        <w:t xml:space="preserve">3 – </w:t>
-      </w:r>
-      <w:proofErr w:type="spellStart"/>
-      <w:r>
-        <w:rPr>
-          <w:sz w:val="28"/>
-          <w:szCs w:val="28"/>
-        </w:rPr>
-        <w:t>TechnologyLeader</w:t>
-      </w:r>
-      <w:proofErr w:type="spellEnd"/>
+        <w:t>3 – TechnologyLeader</w:t>
+      </w:r>
       <w:r>
         <w:rPr>
           <w:sz w:val="28"/>
@@ -327,21 +273,12 @@
           <w:szCs w:val="28"/>
         </w:rPr>
       </w:pPr>
-      <w:proofErr w:type="spellStart"/>
-      <w:r>
-        <w:rPr>
-          <w:sz w:val="28"/>
-          <w:szCs w:val="28"/>
-        </w:rPr>
-        <w:t>directManager</w:t>
-      </w:r>
-      <w:proofErr w:type="spellEnd"/>
-      <w:r>
-        <w:rPr>
-          <w:sz w:val="28"/>
-          <w:szCs w:val="28"/>
-        </w:rPr>
-        <w:t xml:space="preserve"> – Id of the direct manager (must exist in DB</w:t>
+      <w:r>
+        <w:rPr>
+          <w:sz w:val="28"/>
+          <w:szCs w:val="28"/>
+        </w:rPr>
+        <w:t>directManager – Id of the direct manager (must exist in DB</w:t>
       </w:r>
       <w:r>
         <w:rPr>
@@ -427,23 +364,7 @@
           <w:sz w:val="24"/>
           <w:szCs w:val="24"/>
         </w:rPr>
-        <w:t>/</w:t>
-      </w:r>
-      <w:proofErr w:type="spellStart"/>
-      <w:r>
-        <w:rPr>
-          <w:sz w:val="24"/>
-          <w:szCs w:val="24"/>
-        </w:rPr>
-        <w:t>api</w:t>
-      </w:r>
-      <w:proofErr w:type="spellEnd"/>
-      <w:r>
-        <w:rPr>
-          <w:sz w:val="24"/>
-          <w:szCs w:val="24"/>
-        </w:rPr>
-        <w:t>/v1”</w:t>
+        <w:t>/api/v1”</w:t>
       </w:r>
     </w:p>
     <w:p>
@@ -496,23 +417,7 @@
           <w:sz w:val="24"/>
           <w:szCs w:val="24"/>
         </w:rPr>
-        <w:t xml:space="preserve"> “/</w:t>
-      </w:r>
-      <w:proofErr w:type="spellStart"/>
-      <w:r>
-        <w:rPr>
-          <w:sz w:val="24"/>
-          <w:szCs w:val="24"/>
-        </w:rPr>
-        <w:t>addDeveloper</w:t>
-      </w:r>
-      <w:proofErr w:type="spellEnd"/>
-      <w:r>
-        <w:rPr>
-          <w:sz w:val="24"/>
-          <w:szCs w:val="24"/>
-        </w:rPr>
-        <w:t>”</w:t>
+        <w:t xml:space="preserve"> “/addDeveloper”</w:t>
       </w:r>
     </w:p>
     <w:p>
@@ -576,87 +481,39 @@
           <w:sz w:val="24"/>
           <w:szCs w:val="24"/>
         </w:rPr>
-        <w:t xml:space="preserve">    "</w:t>
-      </w:r>
-      <w:proofErr w:type="spellStart"/>
-      <w:r>
-        <w:rPr>
-          <w:sz w:val="24"/>
-          <w:szCs w:val="24"/>
-        </w:rPr>
-        <w:t>firstName</w:t>
-      </w:r>
-      <w:proofErr w:type="spellEnd"/>
-      <w:r>
-        <w:rPr>
-          <w:sz w:val="24"/>
-          <w:szCs w:val="24"/>
-        </w:rPr>
-        <w:t xml:space="preserve">":"Cheche", </w:t>
-      </w:r>
-    </w:p>
-    <w:p>
-      <w:pPr>
-        <w:pStyle w:val="ListParagraph"/>
-        <w:rPr>
-          <w:sz w:val="24"/>
-          <w:szCs w:val="24"/>
-        </w:rPr>
-      </w:pPr>
-      <w:r>
-        <w:rPr>
-          <w:sz w:val="24"/>
-          <w:szCs w:val="24"/>
-        </w:rPr>
-        <w:t xml:space="preserve">    "</w:t>
-      </w:r>
-      <w:proofErr w:type="spellStart"/>
-      <w:r>
-        <w:rPr>
-          <w:sz w:val="24"/>
-          <w:szCs w:val="24"/>
-        </w:rPr>
-        <w:t>lastName</w:t>
-      </w:r>
-      <w:proofErr w:type="spellEnd"/>
-      <w:r>
-        <w:rPr>
-          <w:sz w:val="24"/>
-          <w:szCs w:val="24"/>
-        </w:rPr>
-        <w:t>":"Mongo",</w:t>
-      </w:r>
-    </w:p>
-    <w:p>
-      <w:pPr>
-        <w:pStyle w:val="ListParagraph"/>
-        <w:rPr>
-          <w:sz w:val="24"/>
-          <w:szCs w:val="24"/>
-        </w:rPr>
-      </w:pPr>
-      <w:r>
-        <w:rPr>
-          <w:sz w:val="24"/>
-          <w:szCs w:val="24"/>
-        </w:rPr>
-        <w:t xml:space="preserve">    "</w:t>
-      </w:r>
-      <w:proofErr w:type="spellStart"/>
-      <w:r>
-        <w:rPr>
-          <w:sz w:val="24"/>
-          <w:szCs w:val="24"/>
-        </w:rPr>
-        <w:t>teamName</w:t>
-      </w:r>
-      <w:proofErr w:type="spellEnd"/>
-      <w:r>
-        <w:rPr>
-          <w:sz w:val="24"/>
-          <w:szCs w:val="24"/>
-        </w:rPr>
-        <w:t>":"First Team",</w:t>
+        <w:t xml:space="preserve">    "firstName":"Cheche", </w:t>
+      </w:r>
+    </w:p>
+    <w:p>
+      <w:pPr>
+        <w:pStyle w:val="ListParagraph"/>
+        <w:rPr>
+          <w:sz w:val="24"/>
+          <w:szCs w:val="24"/>
+        </w:rPr>
+      </w:pPr>
+      <w:r>
+        <w:rPr>
+          <w:sz w:val="24"/>
+          <w:szCs w:val="24"/>
+        </w:rPr>
+        <w:t xml:space="preserve">    "lastName":"Mongo",</w:t>
+      </w:r>
+    </w:p>
+    <w:p>
+      <w:pPr>
+        <w:pStyle w:val="ListParagraph"/>
+        <w:rPr>
+          <w:sz w:val="24"/>
+          <w:szCs w:val="24"/>
+        </w:rPr>
+      </w:pPr>
+      <w:r>
+        <w:rPr>
+          <w:sz w:val="24"/>
+          <w:szCs w:val="24"/>
+        </w:rPr>
+        <w:t xml:space="preserve">    "teamName":"First Team",</w:t>
       </w:r>
     </w:p>
     <w:p>
@@ -674,7 +531,6 @@
         </w:rPr>
         <w:t xml:space="preserve">    "titles":["</w:t>
       </w:r>
-      <w:proofErr w:type="spellStart"/>
       <w:r>
         <w:rPr>
           <w:sz w:val="24"/>
@@ -682,7 +538,6 @@
         </w:rPr>
         <w:t>SoftwareDeveloper</w:t>
       </w:r>
-      <w:proofErr w:type="spellEnd"/>
       <w:r>
         <w:rPr>
           <w:sz w:val="24"/>
@@ -690,7 +545,6 @@
         </w:rPr>
         <w:t>","</w:t>
       </w:r>
-      <w:proofErr w:type="spellStart"/>
       <w:r>
         <w:rPr>
           <w:sz w:val="24"/>
@@ -698,7 +552,6 @@
         </w:rPr>
         <w:t>TeamLeader</w:t>
       </w:r>
-      <w:proofErr w:type="spellEnd"/>
       <w:r>
         <w:rPr>
           <w:sz w:val="24"/>
@@ -788,23 +641,7 @@
           <w:sz w:val="24"/>
           <w:szCs w:val="24"/>
         </w:rPr>
-        <w:t>Add Manager “/</w:t>
-      </w:r>
-      <w:proofErr w:type="spellStart"/>
-      <w:r>
-        <w:rPr>
-          <w:sz w:val="24"/>
-          <w:szCs w:val="24"/>
-        </w:rPr>
-        <w:t>addManager</w:t>
-      </w:r>
-      <w:proofErr w:type="spellEnd"/>
-      <w:r>
-        <w:rPr>
-          <w:sz w:val="24"/>
-          <w:szCs w:val="24"/>
-        </w:rPr>
-        <w:t>”</w:t>
+        <w:t>Add Manager “/addManager”</w:t>
       </w:r>
     </w:p>
     <w:p>
@@ -882,23 +719,7 @@
           <w:sz w:val="24"/>
           <w:szCs w:val="24"/>
         </w:rPr>
-        <w:t xml:space="preserve">    "</w:t>
-      </w:r>
-      <w:proofErr w:type="spellStart"/>
-      <w:r>
-        <w:rPr>
-          <w:sz w:val="24"/>
-          <w:szCs w:val="24"/>
-        </w:rPr>
-        <w:t>firstName</w:t>
-      </w:r>
-      <w:proofErr w:type="spellEnd"/>
-      <w:r>
-        <w:rPr>
-          <w:sz w:val="24"/>
-          <w:szCs w:val="24"/>
-        </w:rPr>
-        <w:t>":"</w:t>
+        <w:t xml:space="preserve">    "firstName":"</w:t>
       </w:r>
       <w:r>
         <w:rPr>
@@ -929,25 +750,8 @@
           <w:szCs w:val="24"/>
         </w:rPr>
         <w:lastRenderedPageBreak/>
-        <w:t xml:space="preserve">    "</w:t>
-      </w:r>
-      <w:proofErr w:type="spellStart"/>
-      <w:r>
-        <w:rPr>
-          <w:sz w:val="24"/>
-          <w:szCs w:val="24"/>
-        </w:rPr>
-        <w:t>lastName</w:t>
-      </w:r>
-      <w:proofErr w:type="spellEnd"/>
-      <w:r>
-        <w:rPr>
-          <w:sz w:val="24"/>
-          <w:szCs w:val="24"/>
-        </w:rPr>
-        <w:t>":"</w:t>
-      </w:r>
-      <w:proofErr w:type="spellStart"/>
+        <w:t xml:space="preserve">    "lastName":"</w:t>
+      </w:r>
       <w:r>
         <w:rPr>
           <w:sz w:val="24"/>
@@ -955,7 +759,6 @@
         </w:rPr>
         <w:t>Shwed</w:t>
       </w:r>
-      <w:proofErr w:type="spellEnd"/>
       <w:r>
         <w:rPr>
           <w:sz w:val="24"/>
@@ -977,25 +780,8 @@
           <w:sz w:val="24"/>
           <w:szCs w:val="24"/>
         </w:rPr>
-        <w:t xml:space="preserve">    "</w:t>
-      </w:r>
-      <w:proofErr w:type="spellStart"/>
-      <w:r>
-        <w:rPr>
-          <w:sz w:val="24"/>
-          <w:szCs w:val="24"/>
-        </w:rPr>
-        <w:t>teamName</w:t>
-      </w:r>
-      <w:proofErr w:type="spellEnd"/>
-      <w:r>
-        <w:rPr>
-          <w:sz w:val="24"/>
-          <w:szCs w:val="24"/>
-        </w:rPr>
-        <w:t>":"</w:t>
-      </w:r>
-      <w:proofErr w:type="spellStart"/>
+        <w:t xml:space="preserve">    "teamName":"</w:t>
+      </w:r>
       <w:r>
         <w:rPr>
           <w:sz w:val="24"/>
@@ -1003,7 +789,6 @@
         </w:rPr>
         <w:t>CheckPoint</w:t>
       </w:r>
-      <w:proofErr w:type="spellEnd"/>
       <w:r>
         <w:rPr>
           <w:sz w:val="24"/>
@@ -1123,23 +908,7 @@
           <w:sz w:val="24"/>
           <w:szCs w:val="24"/>
         </w:rPr>
-        <w:t>Remove Employee “/</w:t>
-      </w:r>
-      <w:proofErr w:type="spellStart"/>
-      <w:r>
-        <w:rPr>
-          <w:sz w:val="24"/>
-          <w:szCs w:val="24"/>
-        </w:rPr>
-        <w:t>removeEmployee</w:t>
-      </w:r>
-      <w:proofErr w:type="spellEnd"/>
-      <w:r>
-        <w:rPr>
-          <w:sz w:val="24"/>
-          <w:szCs w:val="24"/>
-        </w:rPr>
-        <w:t>/{id}”</w:t>
+        <w:t>Remove Employee “/removeEmployee/{id}”</w:t>
       </w:r>
     </w:p>
     <w:p>
@@ -1159,23 +928,7 @@
           <w:sz w:val="24"/>
           <w:szCs w:val="24"/>
         </w:rPr>
-        <w:t>Edit Employee “/</w:t>
-      </w:r>
-      <w:proofErr w:type="spellStart"/>
-      <w:r>
-        <w:rPr>
-          <w:sz w:val="24"/>
-          <w:szCs w:val="24"/>
-        </w:rPr>
-        <w:t>editEmployee</w:t>
-      </w:r>
-      <w:proofErr w:type="spellEnd"/>
-      <w:r>
-        <w:rPr>
-          <w:sz w:val="24"/>
-          <w:szCs w:val="24"/>
-        </w:rPr>
-        <w:t>/{id}”</w:t>
+        <w:t>Edit Employee “/editEmployee/{id}”</w:t>
       </w:r>
     </w:p>
     <w:p>
@@ -1246,87 +999,39 @@
           <w:sz w:val="24"/>
           <w:szCs w:val="24"/>
         </w:rPr>
-        <w:t xml:space="preserve">    "</w:t>
-      </w:r>
-      <w:proofErr w:type="spellStart"/>
-      <w:r>
-        <w:rPr>
-          <w:sz w:val="24"/>
-          <w:szCs w:val="24"/>
-        </w:rPr>
-        <w:t>firstName</w:t>
-      </w:r>
-      <w:proofErr w:type="spellEnd"/>
-      <w:r>
-        <w:rPr>
-          <w:sz w:val="24"/>
-          <w:szCs w:val="24"/>
-        </w:rPr>
-        <w:t xml:space="preserve">":"Cheche", </w:t>
-      </w:r>
-    </w:p>
-    <w:p>
-      <w:pPr>
-        <w:pStyle w:val="ListParagraph"/>
-        <w:rPr>
-          <w:sz w:val="24"/>
-          <w:szCs w:val="24"/>
-        </w:rPr>
-      </w:pPr>
-      <w:r>
-        <w:rPr>
-          <w:sz w:val="24"/>
-          <w:szCs w:val="24"/>
-        </w:rPr>
-        <w:t xml:space="preserve">    "</w:t>
-      </w:r>
-      <w:proofErr w:type="spellStart"/>
-      <w:r>
-        <w:rPr>
-          <w:sz w:val="24"/>
-          <w:szCs w:val="24"/>
-        </w:rPr>
-        <w:t>lastName</w:t>
-      </w:r>
-      <w:proofErr w:type="spellEnd"/>
-      <w:r>
-        <w:rPr>
-          <w:sz w:val="24"/>
-          <w:szCs w:val="24"/>
-        </w:rPr>
-        <w:t>":"Mongo",</w:t>
-      </w:r>
-    </w:p>
-    <w:p>
-      <w:pPr>
-        <w:pStyle w:val="ListParagraph"/>
-        <w:rPr>
-          <w:sz w:val="24"/>
-          <w:szCs w:val="24"/>
-        </w:rPr>
-      </w:pPr>
-      <w:r>
-        <w:rPr>
-          <w:sz w:val="24"/>
-          <w:szCs w:val="24"/>
-        </w:rPr>
-        <w:t xml:space="preserve">    "</w:t>
-      </w:r>
-      <w:proofErr w:type="spellStart"/>
-      <w:r>
-        <w:rPr>
-          <w:sz w:val="24"/>
-          <w:szCs w:val="24"/>
-        </w:rPr>
-        <w:t>teamName</w:t>
-      </w:r>
-      <w:proofErr w:type="spellEnd"/>
-      <w:r>
-        <w:rPr>
-          <w:sz w:val="24"/>
-          <w:szCs w:val="24"/>
-        </w:rPr>
-        <w:t>":"First Team",</w:t>
+        <w:t xml:space="preserve">    "firstName":"Cheche", </w:t>
+      </w:r>
+    </w:p>
+    <w:p>
+      <w:pPr>
+        <w:pStyle w:val="ListParagraph"/>
+        <w:rPr>
+          <w:sz w:val="24"/>
+          <w:szCs w:val="24"/>
+        </w:rPr>
+      </w:pPr>
+      <w:r>
+        <w:rPr>
+          <w:sz w:val="24"/>
+          <w:szCs w:val="24"/>
+        </w:rPr>
+        <w:t xml:space="preserve">    "lastName":"Mongo",</w:t>
+      </w:r>
+    </w:p>
+    <w:p>
+      <w:pPr>
+        <w:pStyle w:val="ListParagraph"/>
+        <w:rPr>
+          <w:sz w:val="24"/>
+          <w:szCs w:val="24"/>
+        </w:rPr>
+      </w:pPr>
+      <w:r>
+        <w:rPr>
+          <w:sz w:val="24"/>
+          <w:szCs w:val="24"/>
+        </w:rPr>
+        <w:t xml:space="preserve">    "teamName":"First Team",</w:t>
       </w:r>
     </w:p>
     <w:p>
@@ -1351,7 +1056,6 @@
         </w:rPr>
         <w:t>":["</w:t>
       </w:r>
-      <w:proofErr w:type="spellStart"/>
       <w:r>
         <w:rPr>
           <w:sz w:val="24"/>
@@ -1359,7 +1063,6 @@
         </w:rPr>
         <w:t>SoftwareDeveloper</w:t>
       </w:r>
-      <w:proofErr w:type="spellEnd"/>
       <w:r>
         <w:rPr>
           <w:sz w:val="24"/>
@@ -1367,7 +1070,6 @@
         </w:rPr>
         <w:t>","</w:t>
       </w:r>
-      <w:proofErr w:type="spellStart"/>
       <w:r>
         <w:rPr>
           <w:sz w:val="24"/>
@@ -1375,7 +1077,6 @@
         </w:rPr>
         <w:t>TeamLeader</w:t>
       </w:r>
-      <w:proofErr w:type="spellEnd"/>
       <w:r>
         <w:rPr>
           <w:sz w:val="24"/>
@@ -1474,23 +1175,7 @@
           <w:sz w:val="24"/>
           <w:szCs w:val="24"/>
         </w:rPr>
-        <w:t>Reporting Employees “/</w:t>
-      </w:r>
-      <w:proofErr w:type="spellStart"/>
-      <w:r>
-        <w:rPr>
-          <w:sz w:val="24"/>
-          <w:szCs w:val="24"/>
-        </w:rPr>
-        <w:t>reportingEmployees</w:t>
-      </w:r>
-      <w:proofErr w:type="spellEnd"/>
-      <w:r>
-        <w:rPr>
-          <w:sz w:val="24"/>
-          <w:szCs w:val="24"/>
-        </w:rPr>
-        <w:t xml:space="preserve">/{id},{order}”  </w:t>
+        <w:t xml:space="preserve">Reporting Employees “/reportingEmployees/{id},{order}”  </w:t>
       </w:r>
     </w:p>
     <w:p>
@@ -1549,39 +1234,7 @@
           <w:sz w:val="24"/>
           <w:szCs w:val="24"/>
         </w:rPr>
-        <w:t xml:space="preserve">As Gil </w:t>
-      </w:r>
-      <w:proofErr w:type="spellStart"/>
-      <w:r>
-        <w:rPr>
-          <w:sz w:val="24"/>
-          <w:szCs w:val="24"/>
-        </w:rPr>
-        <w:t>Shwed</w:t>
-      </w:r>
-      <w:proofErr w:type="spellEnd"/>
-      <w:r>
-        <w:rPr>
-          <w:sz w:val="24"/>
-          <w:szCs w:val="24"/>
-        </w:rPr>
-        <w:t xml:space="preserve"> is the CEO, after the first initiation, the following </w:t>
-      </w:r>
-      <w:proofErr w:type="spellStart"/>
-      <w:r>
-        <w:rPr>
-          <w:sz w:val="24"/>
-          <w:szCs w:val="24"/>
-        </w:rPr>
-        <w:t>addManager</w:t>
-      </w:r>
-      <w:proofErr w:type="spellEnd"/>
-      <w:r>
-        <w:rPr>
-          <w:sz w:val="24"/>
-          <w:szCs w:val="24"/>
-        </w:rPr>
-        <w:t xml:space="preserve"> request should be sent:</w:t>
+        <w:t>As Gil Shwed is the CEO, after the first initiation, the following addManager request should be sent:</w:t>
       </w:r>
     </w:p>
     <w:p>
@@ -1629,103 +1282,39 @@
           <w:sz w:val="24"/>
           <w:szCs w:val="24"/>
         </w:rPr>
-        <w:t xml:space="preserve">    "</w:t>
-      </w:r>
-      <w:proofErr w:type="spellStart"/>
-      <w:r>
-        <w:rPr>
-          <w:sz w:val="24"/>
-          <w:szCs w:val="24"/>
-        </w:rPr>
-        <w:t>firstName</w:t>
-      </w:r>
-      <w:proofErr w:type="spellEnd"/>
-      <w:r>
-        <w:rPr>
-          <w:sz w:val="24"/>
-          <w:szCs w:val="24"/>
-        </w:rPr>
-        <w:t xml:space="preserve">":"Gil", </w:t>
-      </w:r>
-    </w:p>
-    <w:p>
-      <w:pPr>
-        <w:pStyle w:val="ListParagraph"/>
-        <w:rPr>
-          <w:sz w:val="24"/>
-          <w:szCs w:val="24"/>
-        </w:rPr>
-      </w:pPr>
-      <w:r>
-        <w:rPr>
-          <w:sz w:val="24"/>
-          <w:szCs w:val="24"/>
-        </w:rPr>
-        <w:t xml:space="preserve">    "</w:t>
-      </w:r>
-      <w:proofErr w:type="spellStart"/>
-      <w:r>
-        <w:rPr>
-          <w:sz w:val="24"/>
-          <w:szCs w:val="24"/>
-        </w:rPr>
-        <w:t>lastName</w:t>
-      </w:r>
-      <w:proofErr w:type="spellEnd"/>
-      <w:r>
-        <w:rPr>
-          <w:sz w:val="24"/>
-          <w:szCs w:val="24"/>
-        </w:rPr>
-        <w:t>":"</w:t>
-      </w:r>
-      <w:proofErr w:type="spellStart"/>
-      <w:r>
-        <w:rPr>
-          <w:sz w:val="24"/>
-          <w:szCs w:val="24"/>
-        </w:rPr>
-        <w:t>Shwed</w:t>
-      </w:r>
-      <w:proofErr w:type="spellEnd"/>
-      <w:r>
-        <w:rPr>
-          <w:sz w:val="24"/>
-          <w:szCs w:val="24"/>
-        </w:rPr>
-        <w:t>",</w:t>
-      </w:r>
-    </w:p>
-    <w:p>
-      <w:pPr>
-        <w:pStyle w:val="ListParagraph"/>
-        <w:rPr>
-          <w:sz w:val="24"/>
-          <w:szCs w:val="24"/>
-        </w:rPr>
-      </w:pPr>
-      <w:r>
-        <w:rPr>
-          <w:sz w:val="24"/>
-          <w:szCs w:val="24"/>
-        </w:rPr>
-        <w:t xml:space="preserve">    "</w:t>
-      </w:r>
-      <w:proofErr w:type="spellStart"/>
-      <w:r>
-        <w:rPr>
-          <w:sz w:val="24"/>
-          <w:szCs w:val="24"/>
-        </w:rPr>
-        <w:t>teamName</w:t>
-      </w:r>
-      <w:proofErr w:type="spellEnd"/>
-      <w:r>
-        <w:rPr>
-          <w:sz w:val="24"/>
-          <w:szCs w:val="24"/>
-        </w:rPr>
-        <w:t>":"CP",</w:t>
+        <w:t xml:space="preserve">    "firstName":"Gil", </w:t>
+      </w:r>
+    </w:p>
+    <w:p>
+      <w:pPr>
+        <w:pStyle w:val="ListParagraph"/>
+        <w:rPr>
+          <w:sz w:val="24"/>
+          <w:szCs w:val="24"/>
+        </w:rPr>
+      </w:pPr>
+      <w:r>
+        <w:rPr>
+          <w:sz w:val="24"/>
+          <w:szCs w:val="24"/>
+        </w:rPr>
+        <w:t xml:space="preserve">    "lastName":"Shwed",</w:t>
+      </w:r>
+    </w:p>
+    <w:p>
+      <w:pPr>
+        <w:pStyle w:val="ListParagraph"/>
+        <w:rPr>
+          <w:sz w:val="24"/>
+          <w:szCs w:val="24"/>
+        </w:rPr>
+      </w:pPr>
+      <w:r>
+        <w:rPr>
+          <w:sz w:val="24"/>
+          <w:szCs w:val="24"/>
+        </w:rPr>
+        <w:t xml:space="preserve">    "teamName":"CP",</w:t>
       </w:r>
     </w:p>
     <w:p>
@@ -1963,134 +1552,7 @@
           <w:sz w:val="24"/>
           <w:szCs w:val="24"/>
         </w:rPr>
-        <w:t>Executed “</w:t>
-      </w:r>
-      <w:proofErr w:type="spellStart"/>
-      <w:r>
-        <w:rPr>
-          <w:sz w:val="24"/>
-          <w:szCs w:val="24"/>
-        </w:rPr>
-        <w:t>mvn</w:t>
-      </w:r>
-      <w:proofErr w:type="spellEnd"/>
-      <w:r>
-        <w:rPr>
-          <w:sz w:val="24"/>
-          <w:szCs w:val="24"/>
-        </w:rPr>
-        <w:t xml:space="preserve"> clean install” from cp-</w:t>
-      </w:r>
-      <w:proofErr w:type="spellStart"/>
-      <w:r>
-        <w:rPr>
-          <w:sz w:val="24"/>
-          <w:szCs w:val="24"/>
-        </w:rPr>
-        <w:t>dir</w:t>
-      </w:r>
-      <w:proofErr w:type="spellEnd"/>
-      <w:r>
-        <w:rPr>
-          <w:sz w:val="24"/>
-          <w:szCs w:val="24"/>
-        </w:rPr>
-        <w:t>-exercise folder</w:t>
-      </w:r>
-    </w:p>
-    <w:p>
-      <w:pPr>
-        <w:pStyle w:val="ListParagraph"/>
-        <w:numPr>
-          <w:ilvl w:val="1"/>
-          <w:numId w:val="3"/>
-        </w:numPr>
-        <w:rPr>
-          <w:sz w:val="24"/>
-          <w:szCs w:val="24"/>
-        </w:rPr>
-      </w:pPr>
-      <w:r>
-        <w:rPr>
-          <w:sz w:val="24"/>
-          <w:szCs w:val="24"/>
-        </w:rPr>
-        <w:t xml:space="preserve">Copied </w:t>
-      </w:r>
-      <w:proofErr w:type="spellStart"/>
-      <w:r>
-        <w:rPr>
-          <w:sz w:val="24"/>
-          <w:szCs w:val="24"/>
-        </w:rPr>
-        <w:t>Dockerfile</w:t>
-      </w:r>
-      <w:proofErr w:type="spellEnd"/>
-      <w:r>
-        <w:rPr>
-          <w:sz w:val="24"/>
-          <w:szCs w:val="24"/>
-        </w:rPr>
-        <w:t xml:space="preserve"> from cp-</w:t>
-      </w:r>
-      <w:proofErr w:type="spellStart"/>
-      <w:r>
-        <w:rPr>
-          <w:sz w:val="24"/>
-          <w:szCs w:val="24"/>
-        </w:rPr>
-        <w:t>dir</w:t>
-      </w:r>
-      <w:proofErr w:type="spellEnd"/>
-      <w:r>
-        <w:rPr>
-          <w:sz w:val="24"/>
-          <w:szCs w:val="24"/>
-        </w:rPr>
-        <w:t>-exercise folder into target folder</w:t>
-      </w:r>
-    </w:p>
-    <w:p>
-      <w:pPr>
-        <w:pStyle w:val="ListParagraph"/>
-        <w:numPr>
-          <w:ilvl w:val="1"/>
-          <w:numId w:val="3"/>
-        </w:numPr>
-        <w:rPr>
-          <w:sz w:val="24"/>
-          <w:szCs w:val="24"/>
-        </w:rPr>
-      </w:pPr>
-      <w:r>
-        <w:rPr>
-          <w:sz w:val="24"/>
-          <w:szCs w:val="24"/>
-        </w:rPr>
-        <w:t xml:space="preserve">Executed “docker-compose up -d” </w:t>
-      </w:r>
-      <w:r>
-        <w:rPr>
-          <w:sz w:val="24"/>
-          <w:szCs w:val="24"/>
-        </w:rPr>
-        <w:t>from cp-</w:t>
-      </w:r>
-      <w:proofErr w:type="spellStart"/>
-      <w:r>
-        <w:rPr>
-          <w:sz w:val="24"/>
-          <w:szCs w:val="24"/>
-        </w:rPr>
-        <w:t>dir</w:t>
-      </w:r>
-      <w:proofErr w:type="spellEnd"/>
-      <w:r>
-        <w:rPr>
-          <w:sz w:val="24"/>
-          <w:szCs w:val="24"/>
-        </w:rPr>
-        <w:t>-exercise folder</w:t>
+        <w:t>Executed “docker-compose up -d” from cp-dir-exercise folder</w:t>
       </w:r>
     </w:p>
     <w:sectPr>

</xml_diff>